<commit_message>
Added variance decomposition ratios
</commit_message>
<xml_diff>
--- a/analysis_results.docx
+++ b/analysis_results.docx
@@ -86,7 +86,7 @@
         <w:t>reliability</w:t>
       </w:r>
       <w:r>
-        <w:t xml:space="preserve"> statistics which instead reflect the ability of measurements to distinguish between individuals (Berchtold, 2016; Kottner &amp; Streiner, 2011; Vet et al., 2006). Here we also employed multivariate mixed effects methods for examining agreement by variance components enabling us to model all three exercises, chest press, leg press, and row, simultaneously extending previous approaches (Schluter, 2009) thus offering greater precision, robustness, and efficiency of estimates. Two sets of models, each detailed below, were used to examine both the between- and within-day agreement for isometric outcomes, and for between-day agreement for isokinetic outcomes. In each model we employed informative yet weakly regularising priors which are detailed below. All models were fit with four Markov Chain Mote Carlo chains using 2000 warmup and 6000 sampling iterations. Trace plots were produced along with </w:t>
+        <w:t xml:space="preserve"> statistics which instead reflect the ability of measurements to distinguish between individuals (Berchtold, 2016; Kottner &amp; Streiner, 2011; Vet et al., 2006). However, we report on the reliability in the form of variance decomposition ratios for our Bayesian models calculated directly from the posterior predictve distributions which are comparable to intraclass correlation coefficients (ICC) in order to compare to prior research. Here we also employed multivariate mixed effects methods for examining agreement by variance components enabling us to model all three exercises, chest press, leg press, and row, simultaneously extending previous approaches (Schluter, 2009) thus offering greater precision, robustness, and efficiency of estimates. Two sets of models, each detailed below, were used to examine both the between- and within-day agreement for isometric outcomes, and for between-day agreement for isokinetic outcomes. In each model we employed informative yet weakly regularising priors which are detailed below. All models were fit with four Markov Chain Mote Carlo chains using 2000 warmup and 6000 sampling iterations. Trace plots were produced along with </w:t>
       </w:r>
       <m:oMath>
         <m:acc>
@@ -125,7 +125,11 @@
         <w:pStyle w:val="FirstParagraph"/>
       </w:pPr>
       <w:r>
-        <w:t xml:space="preserve">Given that for isometric outcomes we had both three repeated days of testing, and two repeated trials within each day, we opted to adapt the methods described by Jones et al. (2011) and Christensen et al. (2020) to derive the limits of agreement with the mean. Typically where there are two measurements to compare in terms of agreement the traditional Bland-Altman Limits of Agreement approach can be employed (Bland &amp; Altman, 1986). When there are multiple measurements (whether multiple methods, observers, or tests, or whether there are replicates within these) it is more difficult to apply these typical models. Instead, we can model the outcomes directly and derive the agreement with the </w:t>
+        <w:t xml:space="preserve">Given that for isometric outcomes we had both three repeated days of testing, and two repeated trials within each day, we opted to adapt the methods described by Jones et al. (2011) and Christensen et al. (2020) to derive the limits of agreement with the mean. Typically where there are two measurements to compare in terms of agreement the traditional Bland-Altman Limits of Agreement approach can be employed (Bland &amp; Altman, 1986). When there are multiple measurements (whether multiple methods, observers, or tests, or whether there are replicates within these) it is more difficult to apply these typical </w:t>
+      </w:r>
+      <w:r>
+        <w:lastRenderedPageBreak/>
+        <w:t xml:space="preserve">models. Instead, we can model the outcomes directly and derive the agreement with the </w:t>
       </w:r>
       <w:r>
         <w:rPr>
@@ -135,11 +139,7 @@
         <w:t>mean</w:t>
       </w:r>
       <w:r>
-        <w:t xml:space="preserve"> value for the participant over the repeated measurements made. In the case where we can assume there is no bias for a particular measurement (in our case no particular bias </w:t>
-      </w:r>
-      <w:r>
-        <w:lastRenderedPageBreak/>
-        <w:t>across days for example), then we can assume that the mean reflects a good estimate of the true value and the 95% limits of agreement then reflect the range over which we would expect measurements to fall about the true value 95% of the time.</w:t>
+        <w:t xml:space="preserve"> value for the participant over the repeated measurements made. In the case where we can assume there is no bias for a particular measurement (in our case no particular bias across days for example), then we can assume that the mean reflects a good estimate of the true value and the 95% limits of agreement then reflect the range over which we would expect measurements to fall about the true value 95% of the time.</w:t>
       </w:r>
     </w:p>
     <w:p>
@@ -7958,7 +7958,7 @@
         </m:r>
       </m:oMath>
       <w:r>
-        <w:t xml:space="preserve"> coefficients along with their corresponding mean and 95% quantile interval.</w:t>
+        <w:t xml:space="preserve"> coefficients along with their corresponding mean and 95% quantile interval. The variance decomposition ratios were calculated for both between- and within-day by calculating the ratio between the variance for draws from the posterior predictive distribution not conditioned on random (i.e., group level terms) and the variance for draws conditioned on the appropriate random effects. The mean and 95% quantile interval for these were then calculated.</w:t>
       </w:r>
     </w:p>
     <w:p>
@@ -7968,6 +7968,7 @@
       <w:bookmarkStart w:id="6" w:name="isokinetic-outcomes"/>
       <w:bookmarkEnd w:id="1"/>
       <w:r>
+        <w:lastRenderedPageBreak/>
         <w:t>1.2 Isokinetic Outcomes</w:t>
       </w:r>
     </w:p>
@@ -7976,11 +7977,7 @@
         <w:pStyle w:val="FirstParagraph"/>
       </w:pPr>
       <w:r>
-        <w:t xml:space="preserve">For the isokinetic outcomes we only had two repeated days of testing, and for each day a single “best” repetition measured for each exercise outcome and for both concentric and eccentric phases. We opted to model the concentric and eccentric phases separately as we suspected, whilst they may be correlated, the between-day agreement might differ for </w:t>
-      </w:r>
-      <w:r>
-        <w:lastRenderedPageBreak/>
-        <w:t xml:space="preserve">either. As such, given we only had two measurements between days for each exercise outcome and muscle action a traditional Bland-Altman Limits of Agreement approach could be employed (Bland &amp; Altman, 1986). We did however still adopt a multivariate approach allowing for the residual errors were also modelled as correlated which in this case, given our model described below had no other predictors (i.e., they include an intercept only for each outcome) these are the correlations between the between-day differences in each outcome. Where </w:t>
+        <w:t xml:space="preserve">For the isokinetic outcomes we only had two repeated days of testing, and for each day a single “best” repetition measured for each exercise outcome and for both concentric and eccentric phases. We opted to model the concentric and eccentric phases separately as we suspected, whilst they may be correlated, the between-day agreement might differ for either. As such, given we only had two measurements between days for each exercise outcome and muscle action a traditional Bland-Altman Limits of Agreement approach could be employed (Bland &amp; Altman, 1986). We did however still adopt a multivariate approach allowing for the residual errors were also modelled as correlated which in this case, given our model described below had no other predictors (i.e., they include an intercept only for each outcome) these are the correlations between the between-day differences in each outcome. Where </w:t>
       </w:r>
       <m:oMath>
         <m:sSub>
@@ -9127,22 +9124,1314 @@
         <w:t xml:space="preserve">, was plot on the x-axis and the difference between days for each exercise outcome, </w:t>
       </w:r>
       <m:oMath>
+        <m:sSub>
+          <m:sSubPr>
+            <m:ctrlPr>
+              <w:rPr>
+                <w:rFonts w:ascii="Cambria Math" w:hAnsi="Cambria Math"/>
+              </w:rPr>
+            </m:ctrlPr>
+          </m:sSubPr>
+          <m:e>
+            <m:r>
+              <w:rPr>
+                <w:rFonts w:ascii="Cambria Math" w:hAnsi="Cambria Math"/>
+              </w:rPr>
+              <m:t>δ</m:t>
+            </m:r>
+          </m:e>
+          <m:sub>
+            <m:r>
+              <w:rPr>
+                <w:rFonts w:ascii="Cambria Math" w:hAnsi="Cambria Math"/>
+              </w:rPr>
+              <m:t>i</m:t>
+            </m:r>
+          </m:sub>
+        </m:sSub>
+      </m:oMath>
+      <w:r>
+        <w:t>, plot on the y-axis with the corresponding limits of agreement and mean bias plot about these.</w:t>
+      </w:r>
+    </w:p>
+    <w:p>
+      <w:pPr>
+        <w:pStyle w:val="BodyText"/>
+      </w:pPr>
+      <w:r>
+        <w:t xml:space="preserve">For the variance decomposition ratios for isokinetic outcomes a separate multivariate model was fit for </w:t>
+      </w:r>
+      <m:oMath>
+        <m:sSub>
+          <m:sSubPr>
+            <m:ctrlPr>
+              <w:rPr>
+                <w:rFonts w:ascii="Cambria Math" w:hAnsi="Cambria Math"/>
+              </w:rPr>
+            </m:ctrlPr>
+          </m:sSubPr>
+          <m:e>
+            <m:r>
+              <w:rPr>
+                <w:rFonts w:ascii="Cambria Math" w:hAnsi="Cambria Math"/>
+              </w:rPr>
+              <m:t>y</m:t>
+            </m:r>
+          </m:e>
+          <m:sub>
+            <m:r>
+              <w:rPr>
+                <w:rFonts w:ascii="Cambria Math" w:hAnsi="Cambria Math"/>
+              </w:rPr>
+              <m:t>ij</m:t>
+            </m:r>
+          </m:sub>
+        </m:sSub>
+      </m:oMath>
+      <w:r>
+        <w:t xml:space="preserve"> for each exercise outcome and muscle action as follows:</w:t>
+      </w:r>
+    </w:p>
+    <w:bookmarkStart w:id="8" w:name="eq-isokinetic-icc-model"/>
+    <w:p>
+      <w:pPr>
+        <w:pStyle w:val="BodyText"/>
+      </w:pPr>
+      <m:oMathPara>
+        <m:oMathParaPr>
+          <m:jc m:val="center"/>
+        </m:oMathParaPr>
+        <m:oMath>
+          <m:m>
+            <m:mPr>
+              <m:plcHide m:val="1"/>
+              <m:mcs>
+                <m:mc>
+                  <m:mcPr>
+                    <m:count m:val="1"/>
+                    <m:mcJc m:val="right"/>
+                  </m:mcPr>
+                </m:mc>
+                <m:mc>
+                  <m:mcPr>
+                    <m:count m:val="1"/>
+                    <m:mcJc m:val="left"/>
+                  </m:mcPr>
+                </m:mc>
+              </m:mcs>
+              <m:ctrlPr>
+                <w:rPr>
+                  <w:rFonts w:ascii="Cambria Math" w:hAnsi="Cambria Math"/>
+                </w:rPr>
+              </m:ctrlPr>
+            </m:mPr>
+            <m:mr>
+              <m:e>
+                <m:d>
+                  <m:dPr>
+                    <m:begChr m:val="["/>
+                    <m:endChr m:val="]"/>
+                    <m:ctrlPr>
+                      <w:rPr>
+                        <w:rFonts w:ascii="Cambria Math" w:hAnsi="Cambria Math"/>
+                      </w:rPr>
+                    </m:ctrlPr>
+                  </m:dPr>
+                  <m:e>
+                    <m:m>
+                      <m:mPr>
+                        <m:plcHide m:val="1"/>
+                        <m:mcs>
+                          <m:mc>
+                            <m:mcPr>
+                              <m:count m:val="1"/>
+                              <m:mcJc m:val="center"/>
+                            </m:mcPr>
+                          </m:mc>
+                        </m:mcs>
+                        <m:ctrlPr>
+                          <w:rPr>
+                            <w:rFonts w:ascii="Cambria Math" w:hAnsi="Cambria Math"/>
+                          </w:rPr>
+                        </m:ctrlPr>
+                      </m:mPr>
+                      <m:mr>
+                        <m:e>
+                          <m:m>
+                            <m:mPr>
+                              <m:plcHide m:val="1"/>
+                              <m:mcs>
+                                <m:mc>
+                                  <m:mcPr>
+                                    <m:count m:val="1"/>
+                                    <m:mcJc m:val="right"/>
+                                  </m:mcPr>
+                                </m:mc>
+                                <m:mc>
+                                  <m:mcPr>
+                                    <m:count m:val="1"/>
+                                    <m:mcJc m:val="left"/>
+                                  </m:mcPr>
+                                </m:mc>
+                              </m:mcs>
+                              <m:ctrlPr>
+                                <w:rPr>
+                                  <w:rFonts w:ascii="Cambria Math" w:hAnsi="Cambria Math"/>
+                                </w:rPr>
+                              </m:ctrlPr>
+                            </m:mPr>
+                            <m:mr>
+                              <m:e/>
+                              <m:e>
+                                <m:sSub>
+                                  <m:sSubPr>
+                                    <m:ctrlPr>
+                                      <w:rPr>
+                                        <w:rFonts w:ascii="Cambria Math" w:hAnsi="Cambria Math"/>
+                                      </w:rPr>
+                                    </m:ctrlPr>
+                                  </m:sSubPr>
+                                  <m:e>
+                                    <m:r>
+                                      <m:rPr>
+                                        <m:nor/>
+                                      </m:rPr>
+                                      <m:t>Chest Press (con)</m:t>
+                                    </m:r>
+                                  </m:e>
+                                  <m:sub>
+                                    <m:r>
+                                      <w:rPr>
+                                        <w:rFonts w:ascii="Cambria Math" w:hAnsi="Cambria Math"/>
+                                      </w:rPr>
+                                      <m:t>ij</m:t>
+                                    </m:r>
+                                  </m:sub>
+                                </m:sSub>
+                              </m:e>
+                            </m:mr>
+                            <m:mr>
+                              <m:e/>
+                              <m:e>
+                                <m:sSub>
+                                  <m:sSubPr>
+                                    <m:ctrlPr>
+                                      <w:rPr>
+                                        <w:rFonts w:ascii="Cambria Math" w:hAnsi="Cambria Math"/>
+                                      </w:rPr>
+                                    </m:ctrlPr>
+                                  </m:sSubPr>
+                                  <m:e>
+                                    <m:r>
+                                      <m:rPr>
+                                        <m:nor/>
+                                      </m:rPr>
+                                      <m:t>Leg Press (con)</m:t>
+                                    </m:r>
+                                  </m:e>
+                                  <m:sub>
+                                    <m:r>
+                                      <w:rPr>
+                                        <w:rFonts w:ascii="Cambria Math" w:hAnsi="Cambria Math"/>
+                                      </w:rPr>
+                                      <m:t>ij</m:t>
+                                    </m:r>
+                                  </m:sub>
+                                </m:sSub>
+                              </m:e>
+                            </m:mr>
+                            <m:mr>
+                              <m:e/>
+                              <m:e>
+                                <m:sSub>
+                                  <m:sSubPr>
+                                    <m:ctrlPr>
+                                      <w:rPr>
+                                        <w:rFonts w:ascii="Cambria Math" w:hAnsi="Cambria Math"/>
+                                      </w:rPr>
+                                    </m:ctrlPr>
+                                  </m:sSubPr>
+                                  <m:e>
+                                    <m:r>
+                                      <m:rPr>
+                                        <m:nor/>
+                                      </m:rPr>
+                                      <m:t>Row (con)</m:t>
+                                    </m:r>
+                                  </m:e>
+                                  <m:sub>
+                                    <m:r>
+                                      <w:rPr>
+                                        <w:rFonts w:ascii="Cambria Math" w:hAnsi="Cambria Math"/>
+                                      </w:rPr>
+                                      <m:t>ij</m:t>
+                                    </m:r>
+                                  </m:sub>
+                                </m:sSub>
+                              </m:e>
+                            </m:mr>
+                            <m:mr>
+                              <m:e/>
+                              <m:e>
+                                <m:sSub>
+                                  <m:sSubPr>
+                                    <m:ctrlPr>
+                                      <w:rPr>
+                                        <w:rFonts w:ascii="Cambria Math" w:hAnsi="Cambria Math"/>
+                                      </w:rPr>
+                                    </m:ctrlPr>
+                                  </m:sSubPr>
+                                  <m:e>
+                                    <m:r>
+                                      <m:rPr>
+                                        <m:nor/>
+                                      </m:rPr>
+                                      <m:t>Chest Press (ecc)</m:t>
+                                    </m:r>
+                                  </m:e>
+                                  <m:sub>
+                                    <m:r>
+                                      <w:rPr>
+                                        <w:rFonts w:ascii="Cambria Math" w:hAnsi="Cambria Math"/>
+                                      </w:rPr>
+                                      <m:t>ij</m:t>
+                                    </m:r>
+                                  </m:sub>
+                                </m:sSub>
+                              </m:e>
+                            </m:mr>
+                            <m:mr>
+                              <m:e/>
+                              <m:e>
+                                <m:sSub>
+                                  <m:sSubPr>
+                                    <m:ctrlPr>
+                                      <w:rPr>
+                                        <w:rFonts w:ascii="Cambria Math" w:hAnsi="Cambria Math"/>
+                                      </w:rPr>
+                                    </m:ctrlPr>
+                                  </m:sSubPr>
+                                  <m:e>
+                                    <m:r>
+                                      <m:rPr>
+                                        <m:nor/>
+                                      </m:rPr>
+                                      <m:t>Leg Press (ecc)</m:t>
+                                    </m:r>
+                                  </m:e>
+                                  <m:sub>
+                                    <m:r>
+                                      <w:rPr>
+                                        <w:rFonts w:ascii="Cambria Math" w:hAnsi="Cambria Math"/>
+                                      </w:rPr>
+                                      <m:t>ij</m:t>
+                                    </m:r>
+                                  </m:sub>
+                                </m:sSub>
+                              </m:e>
+                            </m:mr>
+                            <m:mr>
+                              <m:e/>
+                              <m:e>
+                                <m:sSub>
+                                  <m:sSubPr>
+                                    <m:ctrlPr>
+                                      <w:rPr>
+                                        <w:rFonts w:ascii="Cambria Math" w:hAnsi="Cambria Math"/>
+                                      </w:rPr>
+                                    </m:ctrlPr>
+                                  </m:sSubPr>
+                                  <m:e>
+                                    <m:r>
+                                      <m:rPr>
+                                        <m:nor/>
+                                      </m:rPr>
+                                      <m:t>Row (ecc)</m:t>
+                                    </m:r>
+                                  </m:e>
+                                  <m:sub>
+                                    <m:r>
+                                      <w:rPr>
+                                        <w:rFonts w:ascii="Cambria Math" w:hAnsi="Cambria Math"/>
+                                      </w:rPr>
+                                      <m:t>ij</m:t>
+                                    </m:r>
+                                  </m:sub>
+                                </m:sSub>
+                              </m:e>
+                            </m:mr>
+                          </m:m>
+                        </m:e>
+                      </m:mr>
+                    </m:m>
+                  </m:e>
+                </m:d>
+              </m:e>
+              <m:e>
+                <m:r>
+                  <m:rPr>
+                    <m:sty m:val="p"/>
+                  </m:rPr>
+                  <w:rPr>
+                    <w:rFonts w:ascii="Cambria Math" w:hAnsi="Cambria Math"/>
+                  </w:rPr>
+                  <m:t>∼</m:t>
+                </m:r>
+                <m:r>
+                  <w:rPr>
+                    <w:rFonts w:ascii="Cambria Math" w:hAnsi="Cambria Math"/>
+                  </w:rPr>
+                  <m:t>MVN</m:t>
+                </m:r>
+                <m:d>
+                  <m:dPr>
+                    <m:ctrlPr>
+                      <w:rPr>
+                        <w:rFonts w:ascii="Cambria Math" w:hAnsi="Cambria Math"/>
+                      </w:rPr>
+                    </m:ctrlPr>
+                  </m:dPr>
+                  <m:e>
+                    <m:d>
+                      <m:dPr>
+                        <m:begChr m:val="["/>
+                        <m:endChr m:val="]"/>
+                        <m:ctrlPr>
+                          <w:rPr>
+                            <w:rFonts w:ascii="Cambria Math" w:hAnsi="Cambria Math"/>
+                          </w:rPr>
+                        </m:ctrlPr>
+                      </m:dPr>
+                      <m:e>
+                        <m:m>
+                          <m:mPr>
+                            <m:plcHide m:val="1"/>
+                            <m:mcs>
+                              <m:mc>
+                                <m:mcPr>
+                                  <m:count m:val="1"/>
+                                  <m:mcJc m:val="center"/>
+                                </m:mcPr>
+                              </m:mc>
+                            </m:mcs>
+                            <m:ctrlPr>
+                              <w:rPr>
+                                <w:rFonts w:ascii="Cambria Math" w:hAnsi="Cambria Math"/>
+                              </w:rPr>
+                            </m:ctrlPr>
+                          </m:mPr>
+                          <m:mr>
+                            <m:e>
+                              <m:m>
+                                <m:mPr>
+                                  <m:plcHide m:val="1"/>
+                                  <m:mcs>
+                                    <m:mc>
+                                      <m:mcPr>
+                                        <m:count m:val="1"/>
+                                        <m:mcJc m:val="right"/>
+                                      </m:mcPr>
+                                    </m:mc>
+                                    <m:mc>
+                                      <m:mcPr>
+                                        <m:count m:val="1"/>
+                                        <m:mcJc m:val="left"/>
+                                      </m:mcPr>
+                                    </m:mc>
+                                  </m:mcs>
+                                  <m:ctrlPr>
+                                    <w:rPr>
+                                      <w:rFonts w:ascii="Cambria Math" w:hAnsi="Cambria Math"/>
+                                    </w:rPr>
+                                  </m:ctrlPr>
+                                </m:mPr>
+                                <m:mr>
+                                  <m:e/>
+                                  <m:e>
+                                    <m:sSubSup>
+                                      <m:sSubSupPr>
+                                        <m:ctrlPr>
+                                          <w:rPr>
+                                            <w:rFonts w:ascii="Cambria Math" w:hAnsi="Cambria Math"/>
+                                          </w:rPr>
+                                        </m:ctrlPr>
+                                      </m:sSubSupPr>
+                                      <m:e>
+                                        <m:r>
+                                          <w:rPr>
+                                            <w:rFonts w:ascii="Cambria Math" w:hAnsi="Cambria Math"/>
+                                          </w:rPr>
+                                          <m:t>μ</m:t>
+                                        </m:r>
+                                      </m:e>
+                                      <m:sub>
+                                        <m:r>
+                                          <w:rPr>
+                                            <w:rFonts w:ascii="Cambria Math" w:hAnsi="Cambria Math"/>
+                                          </w:rPr>
+                                          <m:t>i</m:t>
+                                        </m:r>
+                                      </m:sub>
+                                      <m:sup>
+                                        <m:r>
+                                          <m:rPr>
+                                            <m:nor/>
+                                          </m:rPr>
+                                          <m:t>Chest Press (con)</m:t>
+                                        </m:r>
+                                      </m:sup>
+                                    </m:sSubSup>
+                                  </m:e>
+                                </m:mr>
+                                <m:mr>
+                                  <m:e/>
+                                  <m:e>
+                                    <m:sSubSup>
+                                      <m:sSubSupPr>
+                                        <m:ctrlPr>
+                                          <w:rPr>
+                                            <w:rFonts w:ascii="Cambria Math" w:hAnsi="Cambria Math"/>
+                                          </w:rPr>
+                                        </m:ctrlPr>
+                                      </m:sSubSupPr>
+                                      <m:e>
+                                        <m:r>
+                                          <w:rPr>
+                                            <w:rFonts w:ascii="Cambria Math" w:hAnsi="Cambria Math"/>
+                                          </w:rPr>
+                                          <m:t>μ</m:t>
+                                        </m:r>
+                                      </m:e>
+                                      <m:sub>
+                                        <m:r>
+                                          <w:rPr>
+                                            <w:rFonts w:ascii="Cambria Math" w:hAnsi="Cambria Math"/>
+                                          </w:rPr>
+                                          <m:t>i</m:t>
+                                        </m:r>
+                                      </m:sub>
+                                      <m:sup>
+                                        <m:r>
+                                          <m:rPr>
+                                            <m:nor/>
+                                          </m:rPr>
+                                          <m:t>Leg Press (con)</m:t>
+                                        </m:r>
+                                      </m:sup>
+                                    </m:sSubSup>
+                                  </m:e>
+                                </m:mr>
+                                <m:mr>
+                                  <m:e/>
+                                  <m:e>
+                                    <m:sSubSup>
+                                      <m:sSubSupPr>
+                                        <m:ctrlPr>
+                                          <w:rPr>
+                                            <w:rFonts w:ascii="Cambria Math" w:hAnsi="Cambria Math"/>
+                                          </w:rPr>
+                                        </m:ctrlPr>
+                                      </m:sSubSupPr>
+                                      <m:e>
+                                        <m:r>
+                                          <w:rPr>
+                                            <w:rFonts w:ascii="Cambria Math" w:hAnsi="Cambria Math"/>
+                                          </w:rPr>
+                                          <m:t>μ</m:t>
+                                        </m:r>
+                                      </m:e>
+                                      <m:sub>
+                                        <m:r>
+                                          <w:rPr>
+                                            <w:rFonts w:ascii="Cambria Math" w:hAnsi="Cambria Math"/>
+                                          </w:rPr>
+                                          <m:t>i</m:t>
+                                        </m:r>
+                                      </m:sub>
+                                      <m:sup>
+                                        <m:r>
+                                          <m:rPr>
+                                            <m:nor/>
+                                          </m:rPr>
+                                          <m:t>Row (con)</m:t>
+                                        </m:r>
+                                      </m:sup>
+                                    </m:sSubSup>
+                                  </m:e>
+                                </m:mr>
+                                <m:mr>
+                                  <m:e/>
+                                  <m:e>
+                                    <m:sSubSup>
+                                      <m:sSubSupPr>
+                                        <m:ctrlPr>
+                                          <w:rPr>
+                                            <w:rFonts w:ascii="Cambria Math" w:hAnsi="Cambria Math"/>
+                                          </w:rPr>
+                                        </m:ctrlPr>
+                                      </m:sSubSupPr>
+                                      <m:e>
+                                        <m:r>
+                                          <w:rPr>
+                                            <w:rFonts w:ascii="Cambria Math" w:hAnsi="Cambria Math"/>
+                                          </w:rPr>
+                                          <m:t>μ</m:t>
+                                        </m:r>
+                                      </m:e>
+                                      <m:sub>
+                                        <m:r>
+                                          <w:rPr>
+                                            <w:rFonts w:ascii="Cambria Math" w:hAnsi="Cambria Math"/>
+                                          </w:rPr>
+                                          <m:t>i</m:t>
+                                        </m:r>
+                                      </m:sub>
+                                      <m:sup>
+                                        <m:r>
+                                          <m:rPr>
+                                            <m:nor/>
+                                          </m:rPr>
+                                          <m:t>Chest Press (ecc)</m:t>
+                                        </m:r>
+                                      </m:sup>
+                                    </m:sSubSup>
+                                  </m:e>
+                                </m:mr>
+                                <m:mr>
+                                  <m:e/>
+                                  <m:e>
+                                    <m:sSubSup>
+                                      <m:sSubSupPr>
+                                        <m:ctrlPr>
+                                          <w:rPr>
+                                            <w:rFonts w:ascii="Cambria Math" w:hAnsi="Cambria Math"/>
+                                          </w:rPr>
+                                        </m:ctrlPr>
+                                      </m:sSubSupPr>
+                                      <m:e>
+                                        <m:r>
+                                          <w:rPr>
+                                            <w:rFonts w:ascii="Cambria Math" w:hAnsi="Cambria Math"/>
+                                          </w:rPr>
+                                          <m:t>μ</m:t>
+                                        </m:r>
+                                      </m:e>
+                                      <m:sub>
+                                        <m:r>
+                                          <w:rPr>
+                                            <w:rFonts w:ascii="Cambria Math" w:hAnsi="Cambria Math"/>
+                                          </w:rPr>
+                                          <m:t>i</m:t>
+                                        </m:r>
+                                      </m:sub>
+                                      <m:sup>
+                                        <m:r>
+                                          <m:rPr>
+                                            <m:nor/>
+                                          </m:rPr>
+                                          <m:t>Leg Press (ecc)</m:t>
+                                        </m:r>
+                                      </m:sup>
+                                    </m:sSubSup>
+                                  </m:e>
+                                </m:mr>
+                                <m:mr>
+                                  <m:e/>
+                                  <m:e>
+                                    <m:sSubSup>
+                                      <m:sSubSupPr>
+                                        <m:ctrlPr>
+                                          <w:rPr>
+                                            <w:rFonts w:ascii="Cambria Math" w:hAnsi="Cambria Math"/>
+                                          </w:rPr>
+                                        </m:ctrlPr>
+                                      </m:sSubSupPr>
+                                      <m:e>
+                                        <m:r>
+                                          <w:rPr>
+                                            <w:rFonts w:ascii="Cambria Math" w:hAnsi="Cambria Math"/>
+                                          </w:rPr>
+                                          <m:t>μ</m:t>
+                                        </m:r>
+                                      </m:e>
+                                      <m:sub>
+                                        <m:r>
+                                          <w:rPr>
+                                            <w:rFonts w:ascii="Cambria Math" w:hAnsi="Cambria Math"/>
+                                          </w:rPr>
+                                          <m:t>i</m:t>
+                                        </m:r>
+                                      </m:sub>
+                                      <m:sup>
+                                        <m:r>
+                                          <m:rPr>
+                                            <m:nor/>
+                                          </m:rPr>
+                                          <m:t>Row (ecc)</m:t>
+                                        </m:r>
+                                      </m:sup>
+                                    </m:sSubSup>
+                                  </m:e>
+                                </m:mr>
+                              </m:m>
+                            </m:e>
+                          </m:mr>
+                        </m:m>
+                      </m:e>
+                    </m:d>
+                    <m:r>
+                      <m:rPr>
+                        <m:sty m:val="p"/>
+                      </m:rPr>
+                      <w:rPr>
+                        <w:rFonts w:ascii="Cambria Math" w:hAnsi="Cambria Math"/>
+                      </w:rPr>
+                      <m:t>,</m:t>
+                    </m:r>
+                    <m:sSubSup>
+                      <m:sSubSupPr>
+                        <m:ctrlPr>
+                          <w:rPr>
+                            <w:rFonts w:ascii="Cambria Math" w:hAnsi="Cambria Math"/>
+                          </w:rPr>
+                        </m:ctrlPr>
+                      </m:sSubSupPr>
+                      <m:e>
+                        <m:r>
+                          <w:rPr>
+                            <w:rFonts w:ascii="Cambria Math" w:hAnsi="Cambria Math"/>
+                          </w:rPr>
+                          <m:t>Σ</m:t>
+                        </m:r>
+                      </m:e>
+                      <m:sub>
+                        <m:r>
+                          <w:rPr>
+                            <w:rFonts w:ascii="Cambria Math" w:hAnsi="Cambria Math"/>
+                          </w:rPr>
+                          <m:t>obs</m:t>
+                        </m:r>
+                      </m:sub>
+                      <m:sup>
+                        <m:r>
+                          <m:rPr>
+                            <m:sty m:val="p"/>
+                          </m:rPr>
+                          <w:rPr>
+                            <w:rFonts w:ascii="Cambria Math" w:hAnsi="Cambria Math"/>
+                          </w:rPr>
+                          <m:t>*</m:t>
+                        </m:r>
+                      </m:sup>
+                    </m:sSubSup>
+                  </m:e>
+                </m:d>
+              </m:e>
+            </m:mr>
+            <m:mr>
+              <m:e>
+                <m:d>
+                  <m:dPr>
+                    <m:begChr m:val="["/>
+                    <m:endChr m:val="]"/>
+                    <m:ctrlPr>
+                      <w:rPr>
+                        <w:rFonts w:ascii="Cambria Math" w:hAnsi="Cambria Math"/>
+                      </w:rPr>
+                    </m:ctrlPr>
+                  </m:dPr>
+                  <m:e>
+                    <m:m>
+                      <m:mPr>
+                        <m:plcHide m:val="1"/>
+                        <m:mcs>
+                          <m:mc>
+                            <m:mcPr>
+                              <m:count m:val="1"/>
+                              <m:mcJc m:val="center"/>
+                            </m:mcPr>
+                          </m:mc>
+                        </m:mcs>
+                        <m:ctrlPr>
+                          <w:rPr>
+                            <w:rFonts w:ascii="Cambria Math" w:hAnsi="Cambria Math"/>
+                          </w:rPr>
+                        </m:ctrlPr>
+                      </m:mPr>
+                      <m:mr>
+                        <m:e>
+                          <m:m>
+                            <m:mPr>
+                              <m:plcHide m:val="1"/>
+                              <m:mcs>
+                                <m:mc>
+                                  <m:mcPr>
+                                    <m:count m:val="1"/>
+                                    <m:mcJc m:val="right"/>
+                                  </m:mcPr>
+                                </m:mc>
+                                <m:mc>
+                                  <m:mcPr>
+                                    <m:count m:val="1"/>
+                                    <m:mcJc m:val="left"/>
+                                  </m:mcPr>
+                                </m:mc>
+                              </m:mcs>
+                              <m:ctrlPr>
+                                <w:rPr>
+                                  <w:rFonts w:ascii="Cambria Math" w:hAnsi="Cambria Math"/>
+                                </w:rPr>
+                              </m:ctrlPr>
+                            </m:mPr>
+                            <m:mr>
+                              <m:e/>
+                              <m:e>
+                                <m:sSubSup>
+                                  <m:sSubSupPr>
+                                    <m:ctrlPr>
+                                      <w:rPr>
+                                        <w:rFonts w:ascii="Cambria Math" w:hAnsi="Cambria Math"/>
+                                      </w:rPr>
+                                    </m:ctrlPr>
+                                  </m:sSubSupPr>
+                                  <m:e>
+                                    <m:r>
+                                      <w:rPr>
+                                        <w:rFonts w:ascii="Cambria Math" w:hAnsi="Cambria Math"/>
+                                      </w:rPr>
+                                      <m:t>μ</m:t>
+                                    </m:r>
+                                  </m:e>
+                                  <m:sub>
+                                    <m:r>
+                                      <w:rPr>
+                                        <w:rFonts w:ascii="Cambria Math" w:hAnsi="Cambria Math"/>
+                                      </w:rPr>
+                                      <m:t>i</m:t>
+                                    </m:r>
+                                  </m:sub>
+                                  <m:sup>
+                                    <m:r>
+                                      <m:rPr>
+                                        <m:nor/>
+                                      </m:rPr>
+                                      <m:t>Chest Press (con)</m:t>
+                                    </m:r>
+                                  </m:sup>
+                                </m:sSubSup>
+                              </m:e>
+                            </m:mr>
+                            <m:mr>
+                              <m:e/>
+                              <m:e>
+                                <m:sSubSup>
+                                  <m:sSubSupPr>
+                                    <m:ctrlPr>
+                                      <w:rPr>
+                                        <w:rFonts w:ascii="Cambria Math" w:hAnsi="Cambria Math"/>
+                                      </w:rPr>
+                                    </m:ctrlPr>
+                                  </m:sSubSupPr>
+                                  <m:e>
+                                    <m:r>
+                                      <w:rPr>
+                                        <w:rFonts w:ascii="Cambria Math" w:hAnsi="Cambria Math"/>
+                                      </w:rPr>
+                                      <m:t>μ</m:t>
+                                    </m:r>
+                                  </m:e>
+                                  <m:sub>
+                                    <m:r>
+                                      <w:rPr>
+                                        <w:rFonts w:ascii="Cambria Math" w:hAnsi="Cambria Math"/>
+                                      </w:rPr>
+                                      <m:t>i</m:t>
+                                    </m:r>
+                                  </m:sub>
+                                  <m:sup>
+                                    <m:r>
+                                      <m:rPr>
+                                        <m:nor/>
+                                      </m:rPr>
+                                      <m:t>Leg Press (con)</m:t>
+                                    </m:r>
+                                  </m:sup>
+                                </m:sSubSup>
+                              </m:e>
+                            </m:mr>
+                            <m:mr>
+                              <m:e/>
+                              <m:e>
+                                <m:sSubSup>
+                                  <m:sSubSupPr>
+                                    <m:ctrlPr>
+                                      <w:rPr>
+                                        <w:rFonts w:ascii="Cambria Math" w:hAnsi="Cambria Math"/>
+                                      </w:rPr>
+                                    </m:ctrlPr>
+                                  </m:sSubSupPr>
+                                  <m:e>
+                                    <m:r>
+                                      <w:rPr>
+                                        <w:rFonts w:ascii="Cambria Math" w:hAnsi="Cambria Math"/>
+                                      </w:rPr>
+                                      <m:t>μ</m:t>
+                                    </m:r>
+                                  </m:e>
+                                  <m:sub>
+                                    <m:r>
+                                      <w:rPr>
+                                        <w:rFonts w:ascii="Cambria Math" w:hAnsi="Cambria Math"/>
+                                      </w:rPr>
+                                      <m:t>i</m:t>
+                                    </m:r>
+                                  </m:sub>
+                                  <m:sup>
+                                    <m:r>
+                                      <m:rPr>
+                                        <m:nor/>
+                                      </m:rPr>
+                                      <m:t>Row (con)</m:t>
+                                    </m:r>
+                                  </m:sup>
+                                </m:sSubSup>
+                              </m:e>
+                            </m:mr>
+                            <m:mr>
+                              <m:e/>
+                              <m:e>
+                                <m:sSubSup>
+                                  <m:sSubSupPr>
+                                    <m:ctrlPr>
+                                      <w:rPr>
+                                        <w:rFonts w:ascii="Cambria Math" w:hAnsi="Cambria Math"/>
+                                      </w:rPr>
+                                    </m:ctrlPr>
+                                  </m:sSubSupPr>
+                                  <m:e>
+                                    <m:r>
+                                      <w:rPr>
+                                        <w:rFonts w:ascii="Cambria Math" w:hAnsi="Cambria Math"/>
+                                      </w:rPr>
+                                      <m:t>μ</m:t>
+                                    </m:r>
+                                  </m:e>
+                                  <m:sub>
+                                    <m:r>
+                                      <w:rPr>
+                                        <w:rFonts w:ascii="Cambria Math" w:hAnsi="Cambria Math"/>
+                                      </w:rPr>
+                                      <m:t>i</m:t>
+                                    </m:r>
+                                  </m:sub>
+                                  <m:sup>
+                                    <m:r>
+                                      <m:rPr>
+                                        <m:nor/>
+                                      </m:rPr>
+                                      <m:t>Chest Press (ecc)</m:t>
+                                    </m:r>
+                                  </m:sup>
+                                </m:sSubSup>
+                              </m:e>
+                            </m:mr>
+                            <m:mr>
+                              <m:e/>
+                              <m:e>
+                                <m:sSubSup>
+                                  <m:sSubSupPr>
+                                    <m:ctrlPr>
+                                      <w:rPr>
+                                        <w:rFonts w:ascii="Cambria Math" w:hAnsi="Cambria Math"/>
+                                      </w:rPr>
+                                    </m:ctrlPr>
+                                  </m:sSubSupPr>
+                                  <m:e>
+                                    <m:r>
+                                      <w:rPr>
+                                        <w:rFonts w:ascii="Cambria Math" w:hAnsi="Cambria Math"/>
+                                      </w:rPr>
+                                      <m:t>μ</m:t>
+                                    </m:r>
+                                  </m:e>
+                                  <m:sub>
+                                    <m:r>
+                                      <w:rPr>
+                                        <w:rFonts w:ascii="Cambria Math" w:hAnsi="Cambria Math"/>
+                                      </w:rPr>
+                                      <m:t>i</m:t>
+                                    </m:r>
+                                  </m:sub>
+                                  <m:sup>
+                                    <m:r>
+                                      <m:rPr>
+                                        <m:nor/>
+                                      </m:rPr>
+                                      <m:t>Leg Press (ecc)</m:t>
+                                    </m:r>
+                                  </m:sup>
+                                </m:sSubSup>
+                              </m:e>
+                            </m:mr>
+                            <m:mr>
+                              <m:e/>
+                              <m:e>
+                                <m:sSubSup>
+                                  <m:sSubSupPr>
+                                    <m:ctrlPr>
+                                      <w:rPr>
+                                        <w:rFonts w:ascii="Cambria Math" w:hAnsi="Cambria Math"/>
+                                      </w:rPr>
+                                    </m:ctrlPr>
+                                  </m:sSubSupPr>
+                                  <m:e>
+                                    <m:r>
+                                      <w:rPr>
+                                        <w:rFonts w:ascii="Cambria Math" w:hAnsi="Cambria Math"/>
+                                      </w:rPr>
+                                      <m:t>μ</m:t>
+                                    </m:r>
+                                  </m:e>
+                                  <m:sub>
+                                    <m:r>
+                                      <w:rPr>
+                                        <w:rFonts w:ascii="Cambria Math" w:hAnsi="Cambria Math"/>
+                                      </w:rPr>
+                                      <m:t>i</m:t>
+                                    </m:r>
+                                  </m:sub>
+                                  <m:sup>
+                                    <m:r>
+                                      <m:rPr>
+                                        <m:nor/>
+                                      </m:rPr>
+                                      <m:t>Row (ecc)</m:t>
+                                    </m:r>
+                                  </m:sup>
+                                </m:sSubSup>
+                              </m:e>
+                            </m:mr>
+                          </m:m>
+                        </m:e>
+                      </m:mr>
+                    </m:m>
+                  </m:e>
+                </m:d>
+              </m:e>
+              <m:e>
+                <m:r>
+                  <m:rPr>
+                    <m:sty m:val="p"/>
+                  </m:rPr>
+                  <w:rPr>
+                    <w:rFonts w:ascii="Cambria Math" w:hAnsi="Cambria Math"/>
+                  </w:rPr>
+                  <m:t>∼</m:t>
+                </m:r>
+                <m:r>
+                  <w:rPr>
+                    <w:rFonts w:ascii="Cambria Math" w:hAnsi="Cambria Math"/>
+                  </w:rPr>
+                  <m:t>MVN</m:t>
+                </m:r>
+                <m:d>
+                  <m:dPr>
+                    <m:ctrlPr>
+                      <w:rPr>
+                        <w:rFonts w:ascii="Cambria Math" w:hAnsi="Cambria Math"/>
+                      </w:rPr>
+                    </m:ctrlPr>
+                  </m:dPr>
+                  <m:e>
+                    <m:r>
+                      <w:rPr>
+                        <w:rFonts w:ascii="Cambria Math" w:hAnsi="Cambria Math"/>
+                      </w:rPr>
+                      <m:t>0</m:t>
+                    </m:r>
+                    <m:r>
+                      <m:rPr>
+                        <m:sty m:val="p"/>
+                      </m:rPr>
+                      <w:rPr>
+                        <w:rFonts w:ascii="Cambria Math" w:hAnsi="Cambria Math"/>
+                      </w:rPr>
+                      <m:t>,</m:t>
+                    </m:r>
+                    <m:sSub>
+                      <m:sSubPr>
+                        <m:ctrlPr>
+                          <w:rPr>
+                            <w:rFonts w:ascii="Cambria Math" w:hAnsi="Cambria Math"/>
+                          </w:rPr>
+                        </m:ctrlPr>
+                      </m:sSubPr>
+                      <m:e>
+                        <m:r>
+                          <w:rPr>
+                            <w:rFonts w:ascii="Cambria Math" w:hAnsi="Cambria Math"/>
+                          </w:rPr>
+                          <m:t>Σ</m:t>
+                        </m:r>
+                      </m:e>
+                      <m:sub>
+                        <m:r>
+                          <w:rPr>
+                            <w:rFonts w:ascii="Cambria Math" w:hAnsi="Cambria Math"/>
+                          </w:rPr>
+                          <m:t>Participant</m:t>
+                        </m:r>
+                      </m:sub>
+                    </m:sSub>
+                  </m:e>
+                </m:d>
+              </m:e>
+            </m:mr>
+          </m:m>
+          <m:r>
+            <w:rPr>
+              <w:rFonts w:ascii="Cambria Math" w:hAnsi="Cambria Math"/>
+            </w:rPr>
+            <m:t>  </m:t>
+          </m:r>
+          <m:d>
+            <m:dPr>
+              <m:ctrlPr>
+                <w:rPr>
+                  <w:rFonts w:ascii="Cambria Math" w:hAnsi="Cambria Math"/>
+                </w:rPr>
+              </m:ctrlPr>
+            </m:dPr>
+            <m:e>
+              <m:r>
+                <w:rPr>
+                  <w:rFonts w:ascii="Cambria Math" w:hAnsi="Cambria Math"/>
+                </w:rPr>
+                <m:t>6</m:t>
+              </m:r>
+            </m:e>
+          </m:d>
+        </m:oMath>
+      </m:oMathPara>
+      <w:bookmarkEnd w:id="8"/>
+    </w:p>
+    <w:p>
+      <w:pPr>
+        <w:pStyle w:val="FirstParagraph"/>
+      </w:pPr>
+      <w:r>
+        <w:t xml:space="preserve">where </w:t>
+      </w:r>
+      <m:oMath>
+        <m:sSubSup>
+          <m:sSubSupPr>
+            <m:ctrlPr>
+              <w:rPr>
+                <w:rFonts w:ascii="Cambria Math" w:hAnsi="Cambria Math"/>
+              </w:rPr>
+            </m:ctrlPr>
+          </m:sSubSupPr>
+          <m:e>
+            <m:r>
+              <w:rPr>
+                <w:rFonts w:ascii="Cambria Math" w:hAnsi="Cambria Math"/>
+              </w:rPr>
+              <m:t>Σ</m:t>
+            </m:r>
+          </m:e>
+          <m:sub>
+            <m:r>
+              <w:rPr>
+                <w:rFonts w:ascii="Cambria Math" w:hAnsi="Cambria Math"/>
+              </w:rPr>
+              <m:t>Obs</m:t>
+            </m:r>
+          </m:sub>
+          <m:sup>
+            <m:r>
+              <m:rPr>
+                <m:sty m:val="p"/>
+              </m:rPr>
+              <w:rPr>
+                <w:rFonts w:ascii="Cambria Math" w:hAnsi="Cambria Math"/>
+              </w:rPr>
+              <m:t>*</m:t>
+            </m:r>
+          </m:sup>
+        </m:sSubSup>
+      </m:oMath>
+      <w:r>
+        <w:t xml:space="preserve"> is the residual covariance matrix and </w:t>
+      </w:r>
+      <m:oMath>
+        <m:sSubSup>
+          <m:sSubSupPr>
+            <m:ctrlPr>
+              <w:rPr>
+                <w:rFonts w:ascii="Cambria Math" w:hAnsi="Cambria Math"/>
+              </w:rPr>
+            </m:ctrlPr>
+          </m:sSubSupPr>
+          <m:e>
+            <m:r>
+              <w:rPr>
+                <w:rFonts w:ascii="Cambria Math" w:hAnsi="Cambria Math"/>
+              </w:rPr>
+              <m:t>Σ</m:t>
+            </m:r>
+          </m:e>
+          <m:sub>
+            <m:r>
+              <w:rPr>
+                <w:rFonts w:ascii="Cambria Math" w:hAnsi="Cambria Math"/>
+              </w:rPr>
+              <m:t>Participant</m:t>
+            </m:r>
+          </m:sub>
+          <m:sup>
+            <m:r>
+              <m:rPr>
+                <m:sty m:val="p"/>
+              </m:rPr>
+              <w:rPr>
+                <w:rFonts w:ascii="Cambria Math" w:hAnsi="Cambria Math"/>
+              </w:rPr>
+              <m:t>*</m:t>
+            </m:r>
+          </m:sup>
+        </m:sSubSup>
+      </m:oMath>
+      <w:r>
+        <w:t xml:space="preserve"> the random intercept covariance matrix (both also omitted due to size).</w:t>
+      </w:r>
+    </w:p>
+    <w:p>
+      <w:pPr>
+        <w:pStyle w:val="BodyText"/>
+      </w:pPr>
+      <w:r>
+        <w:t xml:space="preserve">Weakly regularising default priors were used again on all intercept terms (i.e., </w:t>
+      </w:r>
+      <m:oMath>
+        <m:sSub>
+          <m:sSubPr>
+            <m:ctrlPr>
+              <w:rPr>
+                <w:rFonts w:ascii="Cambria Math" w:hAnsi="Cambria Math"/>
+              </w:rPr>
+            </m:ctrlPr>
+          </m:sSubPr>
+          <m:e>
+            <m:r>
+              <w:rPr>
+                <w:rFonts w:ascii="Cambria Math" w:hAnsi="Cambria Math"/>
+              </w:rPr>
+              <m:t>μ</m:t>
+            </m:r>
+          </m:e>
+          <m:sub>
+            <m:r>
+              <w:rPr>
+                <w:rFonts w:ascii="Cambria Math" w:hAnsi="Cambria Math"/>
+              </w:rPr>
+              <m:t>i</m:t>
+            </m:r>
+          </m:sub>
+        </m:sSub>
+      </m:oMath>
+      <w:r>
+        <w:t xml:space="preserve">) for each outcome and set such that they were centred and scaled using a </w:t>
+      </w:r>
+      <m:oMath>
         <m:r>
           <w:rPr>
             <w:rFonts w:ascii="Cambria Math" w:hAnsi="Cambria Math"/>
           </w:rPr>
-          <m:t>δi</m:t>
+          <m:t>student t</m:t>
         </m:r>
       </m:oMath>
       <w:r>
-        <w:t>, plot on the y-axis with the corresponding limits of agreement and mean bias plot about these.</w:t>
+        <w:t xml:space="preserve"> distribution with </w:t>
+      </w:r>
+      <m:oMath>
+        <m:r>
+          <w:rPr>
+            <w:rFonts w:ascii="Cambria Math" w:hAnsi="Cambria Math"/>
+          </w:rPr>
+          <m:t>df</m:t>
+        </m:r>
+        <m:r>
+          <m:rPr>
+            <m:sty m:val="p"/>
+          </m:rPr>
+          <w:rPr>
+            <w:rFonts w:ascii="Cambria Math" w:hAnsi="Cambria Math"/>
+          </w:rPr>
+          <m:t>=</m:t>
+        </m:r>
+        <m:r>
+          <w:rPr>
+            <w:rFonts w:ascii="Cambria Math" w:hAnsi="Cambria Math"/>
+          </w:rPr>
+          <m:t>3</m:t>
+        </m:r>
+      </m:oMath>
+      <w:r>
+        <w:t xml:space="preserve"> representing the expected response value when all predictors are at their means which in this case meant the raw means. The residual correlation matrix </w:t>
+      </w:r>
+      <m:oMath>
+        <m:r>
+          <m:rPr>
+            <m:nor/>
+          </m:rPr>
+          <m:t>R</m:t>
+        </m:r>
+      </m:oMath>
+      <w:r>
+        <w:t xml:space="preserve"> was set with an </w:t>
+      </w:r>
+      <m:oMath>
+        <m:r>
+          <w:rPr>
+            <w:rFonts w:ascii="Cambria Math" w:hAnsi="Cambria Math"/>
+          </w:rPr>
+          <m:t>LKJcorr</m:t>
+        </m:r>
+        <m:d>
+          <m:dPr>
+            <m:ctrlPr>
+              <w:rPr>
+                <w:rFonts w:ascii="Cambria Math" w:hAnsi="Cambria Math"/>
+              </w:rPr>
+            </m:ctrlPr>
+          </m:dPr>
+          <m:e>
+            <m:r>
+              <w:rPr>
+                <w:rFonts w:ascii="Cambria Math" w:hAnsi="Cambria Math"/>
+              </w:rPr>
+              <m:t>1</m:t>
+            </m:r>
+          </m:e>
+        </m:d>
+      </m:oMath>
+      <w:r>
+        <w:t xml:space="preserve"> distribution.</w:t>
+      </w:r>
+    </w:p>
+    <w:p>
+      <w:pPr>
+        <w:pStyle w:val="BodyText"/>
+      </w:pPr>
+      <w:r>
+        <w:t>Variance decomposition ratios were then calculated for between-day by calculating the ratio between the variance for draws from the posterior predictive distribution not conditioned on random (i.e., group level terms) and the variance for draws conditioned on the appropriate random effects. The mean and 95% quantile interval for these were then calculated.</w:t>
       </w:r>
     </w:p>
     <w:p>
       <w:pPr>
         <w:pStyle w:val="Heading1"/>
       </w:pPr>
-      <w:bookmarkStart w:id="8" w:name="results"/>
+      <w:bookmarkStart w:id="9" w:name="results"/>
       <w:bookmarkEnd w:id="0"/>
       <w:bookmarkEnd w:id="6"/>
       <w:r>
@@ -9153,7 +10442,7 @@
       <w:pPr>
         <w:pStyle w:val="Heading2"/>
       </w:pPr>
-      <w:bookmarkStart w:id="9" w:name="isometric-outcomes-1"/>
+      <w:bookmarkStart w:id="10" w:name="isometric-outcomes-1"/>
       <w:r>
         <w:t>2.1 Isometric Outcomes</w:t>
       </w:r>
@@ -9232,11 +10521,11 @@
         </w:r>
       </w:hyperlink>
       <w:r>
-        <w:t xml:space="preserve"> shows the mean bias and limits of agreement with the mean for both between- and within-day for each exercise. There was no clear evidence of a “familiarisation” biasing effect between days given that the sign of the contrasts both between- and within-exercises </w:t>
+        <w:t xml:space="preserve"> shows the mean bias and limits of agreement with the mean for both between- and within-day for each exercise. There was no clear evidence of a “familiarisation” biasing effect between days given that the sign of the contrasts both between- and within-exercises was variable and the posterior distributions typically all ranged from both small positive to negative effects. As might be expected, the between-day limits of agreement with the mean </w:t>
       </w:r>
       <w:r>
         <w:lastRenderedPageBreak/>
-        <w:t xml:space="preserve">was variable and the posterior distributions typically all ranged from both small positive to negative effects. As might be expected, the between-day limits of agreement with the mean were greater than the within-day agreement. The between-day limits of agreement with the mean for the chest press were </w:t>
+        <w:t xml:space="preserve">were greater than the within-day agreement. The between-day limits of agreement with the mean for the chest press were </w:t>
       </w:r>
       <m:oMath>
         <m:r>
@@ -9321,6 +10610,14 @@
       </m:oMath>
       <w:r>
         <w:t xml:space="preserve"> 16.65 [95%QI: 13.3, 21.18].</w:t>
+      </w:r>
+    </w:p>
+    <w:p>
+      <w:pPr>
+        <w:pStyle w:val="BodyText"/>
+      </w:pPr>
+      <w:r>
+        <w:t>The variance decomposition ratio (comparable to the ICC) for the chest press between-day was 0.937 [95%QI: 0.893, 0.963] and within-day was 0.939 [95%QI: 0.895, 0.964]. For the leg press the variance decomposition ratio between-day was 0.967 [95%QI: 0.942, 0.981] and within-day was 0.968 [95%QI: 0.944, 0.981]. For the row the variance decomposition ratio between-day was 0.969 [95%QI: 0.946, 0.982] and within-day was 0.97 [95%QI: 0.947, 0.983].</w:t>
       </w:r>
     </w:p>
     <w:tbl>
@@ -9341,22 +10638,22 @@
             <w:pPr>
               <w:jc w:val="center"/>
             </w:pPr>
-            <w:bookmarkStart w:id="10" w:name="fig-isometric-plot"/>
+            <w:bookmarkStart w:id="11" w:name="fig-isometric-plot"/>
             <w:r>
               <w:rPr>
                 <w:noProof/>
               </w:rPr>
               <w:drawing>
-                <wp:inline distT="0" distB="0" distL="0" distR="0" wp14:anchorId="15B2BD56" wp14:editId="05163A67">
+                <wp:inline distT="0" distB="0" distL="0" distR="0" wp14:anchorId="2267B379" wp14:editId="7F5CF934">
                   <wp:extent cx="5334000" cy="3550443"/>
                   <wp:effectExtent l="0" t="0" r="0" b="0"/>
-                  <wp:docPr id="33" name="Picture"/>
+                  <wp:docPr id="34" name="Picture"/>
                   <wp:cNvGraphicFramePr/>
                   <a:graphic xmlns:a="http://schemas.openxmlformats.org/drawingml/2006/main">
                     <a:graphicData uri="http://schemas.openxmlformats.org/drawingml/2006/picture">
                       <pic:pic xmlns:pic="http://schemas.openxmlformats.org/drawingml/2006/picture">
                         <pic:nvPicPr>
-                          <pic:cNvPr id="34" name="Picture" descr="analysis_results_files/figure-docx/fig-isometric-plot-1.png"/>
+                          <pic:cNvPr id="35" name="Picture" descr="analysis_results_files/figure-docx/fig-isometric-plot-1.png"/>
                           <pic:cNvPicPr>
                             <a:picLocks noChangeAspect="1" noChangeArrowheads="1"/>
                           </pic:cNvPicPr>
@@ -9399,15 +10696,15 @@
             </w:r>
           </w:p>
         </w:tc>
-        <w:bookmarkEnd w:id="10"/>
+        <w:bookmarkEnd w:id="11"/>
       </w:tr>
     </w:tbl>
     <w:p>
       <w:pPr>
         <w:pStyle w:val="Heading2"/>
       </w:pPr>
-      <w:bookmarkStart w:id="11" w:name="isokinetic-outcomes-1"/>
-      <w:bookmarkEnd w:id="9"/>
+      <w:bookmarkStart w:id="12" w:name="isokinetic-outcomes-1"/>
+      <w:bookmarkEnd w:id="10"/>
       <w:r>
         <w:t>2.2 Isokinetic Outcomes</w:t>
       </w:r>
@@ -9486,7 +10783,11 @@
         </w:r>
       </w:hyperlink>
       <w:r>
-        <w:t xml:space="preserve"> shows the mean bias and limits of agreement between-day for each exercise and muscle action. There was no clear evidence of a “familiarisation” biasing effect between days for most exercises and muscle actions, perhaps with the exception of the eccentric leg press which showed somewhat of an improvement from day one to day two: 3.87 [95%QI: -14.02, 21.98]. The limits of agreement for concentric muscle actions for the chest press were </w:t>
+        <w:t xml:space="preserve"> shows the mean bias and limits of agreement between-day for each exercise and muscle action. There was no clear evidence of a “familiarisation” biasing effect between </w:t>
+      </w:r>
+      <w:r>
+        <w:lastRenderedPageBreak/>
+        <w:t xml:space="preserve">days for most exercises and muscle actions, perhaps with the exception of the eccentric leg press which showed somewhat of an improvement from day one to day two: 3.87 [95%QI: -14.02, 21.98]. The limits of agreement for concentric muscle actions for the chest press were </w:t>
       </w:r>
       <m:oMath>
         <m:r>
@@ -9528,11 +10829,7 @@
         </m:r>
       </m:oMath>
       <w:r>
-        <w:t xml:space="preserve"> 17.87 [95%QI: 12.08, </w:t>
-      </w:r>
-      <w:r>
-        <w:lastRenderedPageBreak/>
-        <w:t xml:space="preserve">26.91]. The limits of agreement for eccentric muscle actions for the chest press were </w:t>
+        <w:t xml:space="preserve"> 17.87 [95%QI: 12.08, 26.91]. The limits of agreement for eccentric muscle actions for the chest press were </w:t>
       </w:r>
       <m:oMath>
         <m:r>
@@ -9575,6 +10872,14 @@
       </m:oMath>
       <w:r>
         <w:t xml:space="preserve"> 28.55 [95%QI: 19.88, 41.77].</w:t>
+      </w:r>
+    </w:p>
+    <w:p>
+      <w:pPr>
+        <w:pStyle w:val="BodyText"/>
+      </w:pPr>
+      <w:r>
+        <w:t>The variance decomposition ratio (comparable to the ICC) for concentric muscle actions for the chest press between-day was 0.954 [95%QI: 0.89, 0.984], for the leg press was 0.912 [95%QI: 0.797, 0.968], and for the row was 0.971 [95%QI: 0.927, 0.991]. For eccentric muscle actions the variance decomposition ratio for the chest press was 0.931 [95%QI: 0.828, 0.977], for the leg press was 0.855 [95%QI: 0.652, 0.95], and for the row was 0.937 [95%QI: 0.851, 0.978].</w:t>
       </w:r>
     </w:p>
     <w:tbl>
@@ -9595,22 +10900,22 @@
             <w:pPr>
               <w:jc w:val="center"/>
             </w:pPr>
-            <w:bookmarkStart w:id="12" w:name="fig-isokinetic-plot"/>
+            <w:bookmarkStart w:id="13" w:name="fig-isokinetic-plot"/>
             <w:r>
               <w:rPr>
                 <w:noProof/>
               </w:rPr>
               <w:drawing>
-                <wp:inline distT="0" distB="0" distL="0" distR="0" wp14:anchorId="40CB30B3" wp14:editId="4E180E1B">
+                <wp:inline distT="0" distB="0" distL="0" distR="0" wp14:anchorId="2CD12E56" wp14:editId="6FEB6930">
                   <wp:extent cx="5334000" cy="3550443"/>
                   <wp:effectExtent l="0" t="0" r="0" b="0"/>
-                  <wp:docPr id="39" name="Picture"/>
+                  <wp:docPr id="40" name="Picture"/>
                   <wp:cNvGraphicFramePr/>
                   <a:graphic xmlns:a="http://schemas.openxmlformats.org/drawingml/2006/main">
                     <a:graphicData uri="http://schemas.openxmlformats.org/drawingml/2006/picture">
                       <pic:pic xmlns:pic="http://schemas.openxmlformats.org/drawingml/2006/picture">
                         <pic:nvPicPr>
-                          <pic:cNvPr id="40" name="Picture" descr="analysis_results_files/figure-docx/fig-isokinetic-plot-1.png"/>
+                          <pic:cNvPr id="41" name="Picture" descr="analysis_results_files/figure-docx/fig-isokinetic-plot-1.png"/>
                           <pic:cNvPicPr>
                             <a:picLocks noChangeAspect="1" noChangeArrowheads="1"/>
                           </pic:cNvPicPr>
@@ -9653,16 +10958,16 @@
             </w:r>
           </w:p>
         </w:tc>
-        <w:bookmarkEnd w:id="12"/>
+        <w:bookmarkEnd w:id="13"/>
       </w:tr>
     </w:tbl>
     <w:p>
       <w:pPr>
         <w:pStyle w:val="Heading1"/>
       </w:pPr>
-      <w:bookmarkStart w:id="13" w:name="references"/>
-      <w:bookmarkEnd w:id="8"/>
-      <w:bookmarkEnd w:id="11"/>
+      <w:bookmarkStart w:id="14" w:name="references"/>
+      <w:bookmarkEnd w:id="9"/>
+      <w:bookmarkEnd w:id="12"/>
       <w:r>
         <w:t>3. References</w:t>
       </w:r>
@@ -9671,8 +10976,8 @@
       <w:pPr>
         <w:pStyle w:val="Bibliography"/>
       </w:pPr>
-      <w:bookmarkStart w:id="14" w:name="ref-berchtoldTestRetestAgreement2016"/>
-      <w:bookmarkStart w:id="15" w:name="refs"/>
+      <w:bookmarkStart w:id="15" w:name="ref-berchtoldTestRetestAgreement2016"/>
+      <w:bookmarkStart w:id="16" w:name="refs"/>
       <w:r>
         <w:t xml:space="preserve">Berchtold, A. (2016). Test–retest: Agreement or reliability? </w:t>
       </w:r>
@@ -9709,8 +11014,8 @@
       <w:pPr>
         <w:pStyle w:val="Bibliography"/>
       </w:pPr>
-      <w:bookmarkStart w:id="16" w:name="Xbbbda3d91422246e6104c29bdf31e204c1d5f4f"/>
-      <w:bookmarkEnd w:id="14"/>
+      <w:bookmarkStart w:id="17" w:name="Xbbbda3d91422246e6104c29bdf31e204c1d5f4f"/>
+      <w:bookmarkEnd w:id="15"/>
       <w:r>
         <w:t xml:space="preserve">Bland, J. M., &amp; Altman, D. G. (1986). </w:t>
       </w:r>
@@ -9750,9 +11055,10 @@
       <w:pPr>
         <w:pStyle w:val="Bibliography"/>
       </w:pPr>
-      <w:bookmarkStart w:id="17" w:name="ref-christensenJonesAlsMethod2020"/>
-      <w:bookmarkEnd w:id="16"/>
-      <w:r>
+      <w:bookmarkStart w:id="18" w:name="ref-christensenJonesAlsMethod2020"/>
+      <w:bookmarkEnd w:id="17"/>
+      <w:r>
+        <w:lastRenderedPageBreak/>
         <w:t xml:space="preserve">Christensen, H. S., Borgbjerg, J., Børty, L., &amp; Bøgsted, M. (2020). On Jones et al.’s method for extending Bland-Altman plots to limits of agreement with the mean for multiple observers. </w:t>
       </w:r>
       <w:r>
@@ -9788,8 +11094,8 @@
       <w:pPr>
         <w:pStyle w:val="Bibliography"/>
       </w:pPr>
-      <w:bookmarkStart w:id="18" w:name="ref-jonesGraphicalMethodAssessing2011"/>
-      <w:bookmarkEnd w:id="17"/>
+      <w:bookmarkStart w:id="19" w:name="ref-jonesGraphicalMethodAssessing2011"/>
+      <w:bookmarkEnd w:id="18"/>
       <w:r>
         <w:t xml:space="preserve">Jones, M., Dobson, A., &amp; O’Brian, S. (2011). A graphical method for assessing agreement with the mean between multiple observers using continuous measures. </w:t>
       </w:r>
@@ -9826,8 +11132,8 @@
       <w:pPr>
         <w:pStyle w:val="Bibliography"/>
       </w:pPr>
-      <w:bookmarkStart w:id="19" w:name="Xeeef658c779534d6f12017e0165c1e010006ca4"/>
-      <w:bookmarkEnd w:id="18"/>
+      <w:bookmarkStart w:id="20" w:name="Xeeef658c779534d6f12017e0165c1e010006ca4"/>
+      <w:bookmarkEnd w:id="19"/>
       <w:r>
         <w:t xml:space="preserve">Kottner, J., &amp; Streiner, D. L. (2011). The difference between reliability and agreement. </w:t>
       </w:r>
@@ -9864,10 +11170,9 @@
       <w:pPr>
         <w:pStyle w:val="Bibliography"/>
       </w:pPr>
-      <w:bookmarkStart w:id="20" w:name="ref-kruschkeBayesianNewStatistics2018"/>
-      <w:bookmarkEnd w:id="19"/>
-      <w:r>
-        <w:lastRenderedPageBreak/>
+      <w:bookmarkStart w:id="21" w:name="ref-kruschkeBayesianNewStatistics2018"/>
+      <w:bookmarkEnd w:id="20"/>
+      <w:r>
         <w:t xml:space="preserve">Kruschke, J. K., &amp; Liddell, T. M. (2018). The Bayesian New Statistics: Hypothesis testing, estimation, meta-analysis, and power analysis from a Bayesian perspective [Journal Article]. </w:t>
       </w:r>
       <w:r>
@@ -9895,8 +11200,8 @@
       <w:pPr>
         <w:pStyle w:val="Bibliography"/>
       </w:pPr>
-      <w:bookmarkStart w:id="21" w:name="ref-nuzzoCORPMeasurementUpper2019"/>
-      <w:bookmarkEnd w:id="20"/>
+      <w:bookmarkStart w:id="22" w:name="ref-nuzzoCORPMeasurementUpper2019"/>
+      <w:bookmarkEnd w:id="21"/>
       <w:r>
         <w:t xml:space="preserve">Nuzzo, J. L., Taylor, J. L., &amp; Gandevia, S. C. (2019). CORP: Measurement of upper and lower limb muscle strength and voluntary activation. </w:t>
       </w:r>
@@ -9933,8 +11238,8 @@
       <w:pPr>
         <w:pStyle w:val="Bibliography"/>
       </w:pPr>
-      <w:bookmarkStart w:id="22" w:name="X9b300c98999122fa491f07462ecba716a80f9db"/>
-      <w:bookmarkEnd w:id="21"/>
+      <w:bookmarkStart w:id="23" w:name="X9b300c98999122fa491f07462ecba716a80f9db"/>
+      <w:bookmarkEnd w:id="22"/>
       <w:r>
         <w:t xml:space="preserve">Rodriguez-Sanchez, F., cre, cph, Jackson, C. P., Hutchins, S. D., &amp; Clawson, J. M. (2023). </w:t>
       </w:r>
@@ -9953,8 +11258,8 @@
       <w:pPr>
         <w:pStyle w:val="Bibliography"/>
       </w:pPr>
-      <w:bookmarkStart w:id="23" w:name="X70b87d366ce591568ca2d9c4177bc13bc328c93"/>
-      <w:bookmarkEnd w:id="22"/>
+      <w:bookmarkStart w:id="24" w:name="X70b87d366ce591568ca2d9c4177bc13bc328c93"/>
+      <w:bookmarkEnd w:id="23"/>
       <w:r>
         <w:t xml:space="preserve">Schluter, P. J. (2009). A multivariate hierarchical Bayesian approach to measuring agreement in repeated measurement method comparison studies. </w:t>
       </w:r>
@@ -9991,8 +11296,8 @@
       <w:pPr>
         <w:pStyle w:val="Bibliography"/>
       </w:pPr>
-      <w:bookmarkStart w:id="24" w:name="ref-vetWhenUseAgreement2006a"/>
-      <w:bookmarkEnd w:id="23"/>
+      <w:bookmarkStart w:id="25" w:name="ref-vetWhenUseAgreement2006a"/>
+      <w:bookmarkEnd w:id="24"/>
       <w:r>
         <w:t xml:space="preserve">Vet, H. C. W. de, Terwee, C. B., Knol, D. L., &amp; Bouter, L. M. (2006). When to use agreement versus reliability measures. </w:t>
       </w:r>
@@ -10024,9 +11329,9 @@
           <w:t>https://doi.org/10.1016/j.jclinepi.2005.10.015</w:t>
         </w:r>
       </w:hyperlink>
-      <w:bookmarkEnd w:id="13"/>
-      <w:bookmarkEnd w:id="15"/>
-      <w:bookmarkEnd w:id="24"/>
+      <w:bookmarkEnd w:id="14"/>
+      <w:bookmarkEnd w:id="16"/>
+      <w:bookmarkEnd w:id="25"/>
     </w:p>
     <w:sectPr>
       <w:pgSz w:w="12240" w:h="15840"/>
@@ -10086,7 +11391,7 @@
   <w:abstractNum w:abstractNumId="0" w15:restartNumberingAfterBreak="0">
     <w:nsid w:val="0000A990"/>
     <w:multiLevelType w:val="multilevel"/>
-    <w:tmpl w:val="55AC1BE0"/>
+    <w:tmpl w:val="27CAE772"/>
     <w:lvl w:ilvl="0">
       <w:numFmt w:val="bullet"/>
       <w:lvlText w:val=" "/>
@@ -10160,7 +11465,7 @@
       </w:pPr>
     </w:lvl>
   </w:abstractNum>
-  <w:num w:numId="1" w16cid:durableId="1038513160">
+  <w:num w:numId="1" w16cid:durableId="290787577">
     <w:abstractNumId w:val="0"/>
   </w:num>
 </w:numbering>

</xml_diff>

<commit_message>
Convert all to Nm as didn't realise data was in ft.lbs
</commit_message>
<xml_diff>
--- a/analysis_results.docx
+++ b/analysis_results.docx
@@ -7888,7 +7888,7 @@
         <w:t xml:space="preserve"> </w:t>
       </w:r>
       <w:r>
-        <w:t xml:space="preserve">34.06 [95%QI: 28.46, 41.4], for the leg press were</w:t>
+        <w:t xml:space="preserve">46.19 [95%QI: 38.62, 56.12], for the leg press were</w:t>
       </w:r>
       <w:r>
         <w:t xml:space="preserve"> </w:t>
@@ -7905,7 +7905,7 @@
         <w:t xml:space="preserve"> </w:t>
       </w:r>
       <w:r>
-        <w:t xml:space="preserve">50.46 [95%QI: 41.57, 62.43], and for the row were</w:t>
+        <w:t xml:space="preserve">68.4 [95%QI: 56.57, 84.47], and for the row were</w:t>
       </w:r>
       <w:r>
         <w:t xml:space="preserve"> </w:t>
@@ -7922,7 +7922,7 @@
         <w:t xml:space="preserve"> </w:t>
       </w:r>
       <w:r>
-        <w:t xml:space="preserve">23.2 [95%QI: 19.04, 28.98]. The within-day limits of agreement with the mean for the chest press were</w:t>
+        <w:t xml:space="preserve">31.41 [95%QI: 25.75, 39.15]. The within-day limits of agreement with the mean for the chest press were</w:t>
       </w:r>
       <w:r>
         <w:t xml:space="preserve"> </w:t>
@@ -7939,7 +7939,7 @@
         <w:t xml:space="preserve"> </w:t>
       </w:r>
       <w:r>
-        <w:t xml:space="preserve">28.82 [95%QI: 23.12, 35.88], for the leg press were</w:t>
+        <w:t xml:space="preserve">39.18 [95%QI: 31.4, 48.84], for the leg press were</w:t>
       </w:r>
       <w:r>
         <w:t xml:space="preserve"> </w:t>
@@ -7956,7 +7956,7 @@
         <w:t xml:space="preserve"> </w:t>
       </w:r>
       <w:r>
-        <w:t xml:space="preserve">38.76 [95%QI: 30.87, 49.22], and for the row were</w:t>
+        <w:t xml:space="preserve">52.67 [95%QI: 41.95, 67.25], and for the row were</w:t>
       </w:r>
       <w:r>
         <w:t xml:space="preserve"> </w:t>
@@ -7973,7 +7973,7 @@
         <w:t xml:space="preserve"> </w:t>
       </w:r>
       <w:r>
-        <w:t xml:space="preserve">16.65 [95%QI: 13.3, 21.18].</w:t>
+        <w:t xml:space="preserve">22.64 [95%QI: 18, 28.84].</w:t>
       </w:r>
     </w:p>
     <w:p>
@@ -7981,7 +7981,7 @@
         <w:pStyle w:val="BodyText"/>
       </w:pPr>
       <w:r>
-        <w:t xml:space="preserve">The variance decomposition ratio (comparable to the ICC) for the chest press between-day was 0.937 [95%QI: 0.893, 0.963] and within-day was 0.939 [95%QI: 0.895, 0.964]. For the leg press the variance decomposition ratio between-day was 0.967 [95%QI: 0.942, 0.981] and within-day was 0.968 [95%QI: 0.944, 0.981]. For the row the variance decomposition ratio between-day was 0.969 [95%QI: 0.946, 0.982] and within-day was 0.97 [95%QI: 0.947, 0.983].</w:t>
+        <w:t xml:space="preserve">The variance decomposition ratio (comparable to the ICC) for the chest press between-day was 0.937 [95%QI: 0.892, 0.963] and within-day was 0.939 [95%QI: 0.895, 0.964]. For the leg press the variance decomposition ratio between-day was 0.967 [95%QI: 0.942, 0.981] and within-day was 0.968 [95%QI: 0.944, 0.981]. For the row the variance decomposition ratio between-day was 0.969 [95%QI: 0.945, 0.983] and within-day was 0.97 [95%QI: 0.947, 0.983].</w:t>
       </w:r>
     </w:p>
     <w:tbl>
@@ -8169,7 +8169,7 @@
         <w:t xml:space="preserve"> </w:t>
       </w:r>
       <w:r>
-        <w:t xml:space="preserve">biasing effect between days for most exercises and muscle actions, perhaps with the exception of the eccentric leg press which showed somewhat of an improvement from day one to day two: 3.87 [95%QI: -14.02, 21.98]. The limits of agreement for concentric muscle actions for the chest press were</w:t>
+        <w:t xml:space="preserve">biasing effect between days for most exercises and muscle actions, perhaps with the exception of the eccentric leg press which showed somewhat of an improvement from day one to day two: 5.13 [95%QI: -19.45, 29.76]. The limits of agreement for concentric muscle actions for the chest press were</w:t>
       </w:r>
       <w:r>
         <w:t xml:space="preserve"> </w:t>
@@ -8186,7 +8186,7 @@
         <w:t xml:space="preserve"> </w:t>
       </w:r>
       <w:r>
-        <w:t xml:space="preserve">25.73 [95%QI: 17.94, 37.67], for the leg press were</w:t>
+        <w:t xml:space="preserve">34.86 [95%QI: 24.26, 51.28], for the leg press were</w:t>
       </w:r>
       <w:r>
         <w:t xml:space="preserve"> </w:t>
@@ -8203,7 +8203,7 @@
         <w:t xml:space="preserve"> </w:t>
       </w:r>
       <w:r>
-        <w:t xml:space="preserve">74.24 [95%QI: 55.11, 100.1], and for the row were</w:t>
+        <w:t xml:space="preserve">100.85 [95%QI: 74.76, 137.59], and for the row were</w:t>
       </w:r>
       <w:r>
         <w:t xml:space="preserve"> </w:t>
@@ -8220,7 +8220,7 @@
         <w:t xml:space="preserve"> </w:t>
       </w:r>
       <w:r>
-        <w:t xml:space="preserve">17.87 [95%QI: 12.08, 26.91]. The limits of agreement for eccentric muscle actions for the chest press were</w:t>
+        <w:t xml:space="preserve">24.29 [95%QI: 16.41, 36.49]. The limits of agreement for eccentric muscle actions for the chest press were</w:t>
       </w:r>
       <w:r>
         <w:t xml:space="preserve"> </w:t>
@@ -8237,7 +8237,7 @@
         <w:t xml:space="preserve"> </w:t>
       </w:r>
       <w:r>
-        <w:t xml:space="preserve">37.42 [95%QI: 25.82, 55.54], for the leg press were</w:t>
+        <w:t xml:space="preserve">50.78 [95%QI: 35.17, 74.84], for the leg press were</w:t>
       </w:r>
       <w:r>
         <w:t xml:space="preserve"> </w:t>
@@ -8254,7 +8254,7 @@
         <w:t xml:space="preserve"> </w:t>
       </w:r>
       <w:r>
-        <w:t xml:space="preserve">119.25 [95%QI: 85.73, 168.24], and for the row were</w:t>
+        <w:t xml:space="preserve">162.4 [95%QI: 116.74, 230.53], and for the row were</w:t>
       </w:r>
       <w:r>
         <w:t xml:space="preserve"> </w:t>
@@ -8271,7 +8271,7 @@
         <w:t xml:space="preserve"> </w:t>
       </w:r>
       <w:r>
-        <w:t xml:space="preserve">28.55 [95%QI: 19.88, 41.77].</w:t>
+        <w:t xml:space="preserve">38.73 [95%QI: 27, 56.76].</w:t>
       </w:r>
     </w:p>
     <w:p>

</xml_diff>